<commit_message>
Thursday, April 20, 2023, 10:51:00 AM Eastern European Summer Time
</commit_message>
<xml_diff>
--- a/year1-term2/English/week-of-science-report/звіт.docx
+++ b/year1-term2/English/week-of-science-report/звіт.docx
@@ -330,11 +330,11 @@
             <w:tabs>
               <w:tab w:val="right" w:leader="dot" w:pos="9016"/>
             </w:tabs>
-            <w:spacing w:after="0" w:line="360" w:lineRule="auto"/>
-            <w:ind w:firstLine="851"/>
             <w:rPr>
               <w:rFonts w:asciiTheme="minorHAnsi" w:eastAsiaTheme="minorEastAsia" w:hAnsiTheme="minorHAnsi" w:cstheme="minorBidi"/>
               <w:noProof/>
+              <w:sz w:val="22"/>
+              <w:szCs w:val="22"/>
             </w:rPr>
           </w:pPr>
           <w:r>
@@ -346,7 +346,7 @@
           <w:r>
             <w:fldChar w:fldCharType="separate"/>
           </w:r>
-          <w:hyperlink w:anchor="_Toc132663697" w:history="1">
+          <w:hyperlink w:anchor="_Toc132880269" w:history="1">
             <w:r>
               <w:rPr>
                 <w:rStyle w:val="a4"/>
@@ -374,7 +374,7 @@
                 <w:noProof/>
                 <w:webHidden/>
               </w:rPr>
-              <w:instrText xml:space="preserve"> PAGEREF _Toc132663697 \h </w:instrText>
+              <w:instrText xml:space="preserve"> PAGEREF _Toc132880269 \h </w:instrText>
             </w:r>
             <w:r>
               <w:rPr>
@@ -411,14 +411,14 @@
             <w:tabs>
               <w:tab w:val="right" w:leader="dot" w:pos="9016"/>
             </w:tabs>
-            <w:spacing w:after="0" w:line="360" w:lineRule="auto"/>
-            <w:ind w:firstLine="851"/>
             <w:rPr>
               <w:rFonts w:asciiTheme="minorHAnsi" w:eastAsiaTheme="minorEastAsia" w:hAnsiTheme="minorHAnsi" w:cstheme="minorBidi"/>
               <w:noProof/>
+              <w:sz w:val="22"/>
+              <w:szCs w:val="22"/>
             </w:rPr>
           </w:pPr>
-          <w:hyperlink w:anchor="_Toc132663698" w:history="1">
+          <w:hyperlink w:anchor="_Toc132880270" w:history="1">
             <w:r>
               <w:rPr>
                 <w:rStyle w:val="a4"/>
@@ -446,7 +446,7 @@
                 <w:noProof/>
                 <w:webHidden/>
               </w:rPr>
-              <w:instrText xml:space="preserve"> PAGEREF _Toc132663698 \h </w:instrText>
+              <w:instrText xml:space="preserve"> PAGEREF _Toc132880270 \h </w:instrText>
             </w:r>
             <w:r>
               <w:rPr>
@@ -466,7 +466,7 @@
                 <w:noProof/>
                 <w:webHidden/>
               </w:rPr>
-              <w:t>4</w:t>
+              <w:t>5</w:t>
             </w:r>
             <w:r>
               <w:rPr>
@@ -509,7 +509,7 @@
           <w:lang w:val="en-US"/>
         </w:rPr>
       </w:pPr>
-      <w:bookmarkStart w:id="1" w:name="_Toc132663697"/>
+      <w:bookmarkStart w:id="1" w:name="_Toc132880269"/>
       <w:r>
         <w:rPr>
           <w:lang w:val="en-US"/>
@@ -5953,7 +5953,7 @@
           <w:lang w:val="en-US"/>
         </w:rPr>
       </w:pPr>
-      <w:bookmarkStart w:id="2" w:name="_Toc132663698"/>
+      <w:bookmarkStart w:id="2" w:name="_Toc132880270"/>
       <w:r>
         <w:rPr>
           <w:lang w:val="en-US"/>

</xml_diff>

<commit_message>
Thursday, April 20, 2023, 11:50:18 AM Eastern European Summer Time
</commit_message>
<xml_diff>
--- a/year1-term2/English/week-of-science-report/звіт.docx
+++ b/year1-term2/English/week-of-science-report/звіт.docx
@@ -5988,6 +5988,15 @@
           <w:t>https://www.canva.com/design/DAFgYt7hMZY/lI9jx2N7l8nMhSAZT05ASg/view?utm_content=DAFgYt7hMZY&amp;utm_campaign=designshare&amp;utm_medium=link&amp;utm_source=publishsharelink</w:t>
         </w:r>
       </w:hyperlink>
+    </w:p>
+    <w:p>
+      <w:pPr>
+        <w:spacing w:after="0" w:line="360" w:lineRule="auto"/>
+        <w:ind w:firstLine="851"/>
+        <w:rPr>
+          <w:lang w:val="en-US"/>
+        </w:rPr>
+      </w:pPr>
     </w:p>
     <w:sectPr>
       <w:pgSz w:w="11906" w:h="16838"/>
@@ -7660,6 +7669,18 @@
       <w:shd w:val="clear" w:color="auto" w:fill="E1DFDD"/>
     </w:rPr>
   </w:style>
+  <w:style w:type="character" w:styleId="a7">
+    <w:name w:val="FollowedHyperlink"/>
+    <w:basedOn w:val="a0"/>
+    <w:uiPriority w:val="99"/>
+    <w:semiHidden/>
+    <w:unhideWhenUsed/>
+    <w:rsid w:val="00DF5185"/>
+    <w:rPr>
+      <w:color w:val="954F72" w:themeColor="followedHyperlink"/>
+      <w:u w:val="single"/>
+    </w:rPr>
+  </w:style>
 </w:styles>
 </file>
 

</xml_diff>